<commit_message>
Remove unused GET routes and update Surat Tugas template with dynamic placeholders
</commit_message>
<xml_diff>
--- a/templates/Tempalte Surat Tugas (1).docx
+++ b/templates/Tempalte Surat Tugas (1).docx
@@ -146,7 +146,61 @@
           <w:sz w:val="16"/>
           <w:szCs w:val="16"/>
         </w:rPr>
-        <w:t>Alamat: Sungai Bangek Kelurahan Balai Gadang Kecamatan Koto Tangah Kota Padang</w:t>
+        <w:t xml:space="preserve">Alamat: Sungai </w:t>
+      </w:r>
+      <w:proofErr w:type="spellStart"/>
+      <w:r>
+        <w:rPr>
+          <w:rFonts w:ascii="Arial" w:hAnsi="Arial"/>
+          <w:sz w:val="16"/>
+          <w:szCs w:val="16"/>
+        </w:rPr>
+        <w:t>Bangek</w:t>
+      </w:r>
+      <w:proofErr w:type="spellEnd"/>
+      <w:r>
+        <w:rPr>
+          <w:rFonts w:ascii="Arial" w:hAnsi="Arial"/>
+          <w:sz w:val="16"/>
+          <w:szCs w:val="16"/>
+        </w:rPr>
+        <w:t xml:space="preserve"> Kelurahan Balai </w:t>
+      </w:r>
+      <w:proofErr w:type="spellStart"/>
+      <w:r>
+        <w:rPr>
+          <w:rFonts w:ascii="Arial" w:hAnsi="Arial"/>
+          <w:sz w:val="16"/>
+          <w:szCs w:val="16"/>
+        </w:rPr>
+        <w:t>Gadang</w:t>
+      </w:r>
+      <w:proofErr w:type="spellEnd"/>
+      <w:r>
+        <w:rPr>
+          <w:rFonts w:ascii="Arial" w:hAnsi="Arial"/>
+          <w:sz w:val="16"/>
+          <w:szCs w:val="16"/>
+        </w:rPr>
+        <w:t xml:space="preserve"> Kecamatan Koto </w:t>
+      </w:r>
+      <w:proofErr w:type="spellStart"/>
+      <w:r>
+        <w:rPr>
+          <w:rFonts w:ascii="Arial" w:hAnsi="Arial"/>
+          <w:sz w:val="16"/>
+          <w:szCs w:val="16"/>
+        </w:rPr>
+        <w:t>Tangah</w:t>
+      </w:r>
+      <w:proofErr w:type="spellEnd"/>
+      <w:r>
+        <w:rPr>
+          <w:rFonts w:ascii="Arial" w:hAnsi="Arial"/>
+          <w:sz w:val="16"/>
+          <w:szCs w:val="16"/>
+        </w:rPr>
+        <w:t xml:space="preserve"> Kota Padang</w:t>
       </w:r>
     </w:p>
     <w:p>
@@ -320,6 +374,7 @@
           <w:rFonts w:ascii="Arial" w:hAnsi="Arial" w:cs="Arial"/>
         </w:rPr>
       </w:pPr>
+      <w:proofErr w:type="gramStart"/>
       <w:r>
         <w:rPr>
           <w:rFonts w:ascii="Arial" w:hAnsi="Arial" w:cs="Arial"/>
@@ -327,12 +382,14 @@
         </w:rPr>
         <w:t>N</w:t>
       </w:r>
+      <w:proofErr w:type="spellStart"/>
       <w:r>
         <w:rPr>
           <w:rFonts w:ascii="Arial" w:hAnsi="Arial" w:cs="Arial"/>
         </w:rPr>
         <w:t>omor</w:t>
       </w:r>
+      <w:proofErr w:type="spellEnd"/>
       <w:r>
         <w:rPr>
           <w:rFonts w:ascii="Arial" w:hAnsi="Arial" w:cs="Arial"/>
@@ -340,12 +397,36 @@
         </w:rPr>
         <w:t xml:space="preserve"> :</w:t>
       </w:r>
+      <w:proofErr w:type="gramEnd"/>
       <w:r>
         <w:rPr>
           <w:rFonts w:ascii="Arial" w:hAnsi="Arial" w:cs="Arial"/>
           <w:lang w:val="en-GB"/>
         </w:rPr>
-        <w:t xml:space="preserve"> ………………………………………….</w:t>
+        <w:t xml:space="preserve"> </w:t>
+      </w:r>
+      <w:r>
+        <w:rPr>
+          <w:rFonts w:ascii="Arial" w:hAnsi="Arial" w:cs="Arial"/>
+          <w:lang w:val="en-GB"/>
+        </w:rPr>
+        <w:t>${</w:t>
+      </w:r>
+      <w:proofErr w:type="spellStart"/>
+      <w:r>
+        <w:rPr>
+          <w:rFonts w:ascii="Arial" w:hAnsi="Arial" w:cs="Arial"/>
+          <w:lang w:val="en-GB"/>
+        </w:rPr>
+        <w:t>nomor</w:t>
+      </w:r>
+      <w:proofErr w:type="spellEnd"/>
+      <w:r>
+        <w:rPr>
+          <w:rFonts w:ascii="Arial" w:hAnsi="Arial" w:cs="Arial"/>
+          <w:lang w:val="en-GB"/>
+        </w:rPr>
+        <w:t>}</w:t>
       </w:r>
     </w:p>
     <w:p>
@@ -388,7 +469,6 @@
     <w:tbl>
       <w:tblPr>
         <w:tblW w:w="0" w:type="auto"/>
-        <w:tblInd w:w="0" w:type="dxa"/>
         <w:tblLayout w:type="fixed"/>
         <w:tblLook w:val="0000" w:firstRow="0" w:lastRow="0" w:firstColumn="0" w:lastColumn="0" w:noHBand="0" w:noVBand="0"/>
       </w:tblPr>
@@ -414,12 +494,14 @@
                 <w:lang w:val="id-ID"/>
               </w:rPr>
             </w:pPr>
+            <w:proofErr w:type="spellStart"/>
             <w:r>
               <w:rPr>
                 <w:rFonts w:ascii="Arial" w:hAnsi="Arial" w:cs="Arial"/>
               </w:rPr>
               <w:t>Menimbang</w:t>
             </w:r>
+            <w:proofErr w:type="spellEnd"/>
           </w:p>
         </w:tc>
         <w:tc>
@@ -489,6 +571,7 @@
               <w:jc w:val="both"/>
               <w:rPr>
                 <w:rFonts w:ascii="Arial" w:hAnsi="Arial" w:cs="Arial"/>
+                <w:lang w:val="en-ID"/>
               </w:rPr>
             </w:pPr>
             <w:r>
@@ -498,17 +581,35 @@
               </w:rPr>
               <w:t xml:space="preserve">bahwa sehubungan dengan </w:t>
             </w:r>
-            <w:r>
-              <w:rPr>
-                <w:rFonts w:ascii="Arial" w:hAnsi="Arial" w:cs="Arial"/>
-              </w:rPr>
-              <w:t xml:space="preserve">kegiatan </w:t>
-            </w:r>
-            <w:r>
-              <w:rPr>
-                <w:rFonts w:ascii="Arial" w:hAnsi="Arial" w:cs="Arial"/>
-              </w:rPr>
-              <w:t xml:space="preserve">…………………………………………………….. </w:t>
+            <w:proofErr w:type="spellStart"/>
+            <w:r>
+              <w:rPr>
+                <w:rFonts w:ascii="Arial" w:hAnsi="Arial" w:cs="Arial"/>
+              </w:rPr>
+              <w:t>kegiatan</w:t>
+            </w:r>
+            <w:proofErr w:type="spellEnd"/>
+            <w:r>
+              <w:rPr>
+                <w:rFonts w:ascii="Arial" w:hAnsi="Arial" w:cs="Arial"/>
+              </w:rPr>
+              <w:t>${</w:t>
+            </w:r>
+            <w:proofErr w:type="spellStart"/>
+            <w:r>
+              <w:rPr>
+                <w:rFonts w:ascii="Arial" w:hAnsi="Arial" w:cs="Arial"/>
+                <w:lang w:val="en-ID"/>
+              </w:rPr>
+              <w:t>menimbang_kegiatan</w:t>
+            </w:r>
+            <w:proofErr w:type="spellEnd"/>
+            <w:r>
+              <w:rPr>
+                <w:rFonts w:ascii="Arial" w:hAnsi="Arial" w:cs="Arial"/>
+                <w:lang w:val="en-ID"/>
+              </w:rPr>
+              <w:t>}</w:t>
             </w:r>
             <w:r>
               <w:rPr>
@@ -523,12 +624,14 @@
               </w:rPr>
               <w:t xml:space="preserve">maka perlu diutus pihak terkait untuk </w:t>
             </w:r>
+            <w:proofErr w:type="spellStart"/>
             <w:r>
               <w:rPr>
                 <w:rFonts w:ascii="Arial" w:hAnsi="Arial" w:cs="Arial"/>
               </w:rPr>
               <w:t>kegiatan</w:t>
             </w:r>
+            <w:proofErr w:type="spellEnd"/>
             <w:r>
               <w:rPr>
                 <w:rFonts w:ascii="Arial" w:hAnsi="Arial" w:cs="Arial"/>
@@ -627,12 +730,14 @@
               </w:rPr>
               <w:t xml:space="preserve">kegiatan </w:t>
             </w:r>
+            <w:proofErr w:type="spellStart"/>
             <w:r>
               <w:rPr>
                 <w:rFonts w:ascii="Arial" w:hAnsi="Arial" w:cs="Arial"/>
               </w:rPr>
               <w:t>ters</w:t>
             </w:r>
+            <w:proofErr w:type="spellEnd"/>
             <w:r>
               <w:rPr>
                 <w:rFonts w:ascii="Arial" w:hAnsi="Arial" w:cs="Arial"/>
@@ -992,6 +1097,7 @@
               <w:jc w:val="both"/>
               <w:rPr>
                 <w:rFonts w:ascii="Arial" w:hAnsi="Arial" w:cs="Arial"/>
+                <w:lang w:val="en-ID"/>
               </w:rPr>
             </w:pPr>
             <w:r>
@@ -1006,7 +1112,23 @@
                 <w:rFonts w:ascii="Arial" w:hAnsi="Arial" w:cs="Arial"/>
                 <w:lang w:val="id-ID"/>
               </w:rPr>
-              <w:t>..................................</w:t>
+              <w:t>${</w:t>
+            </w:r>
+            <w:proofErr w:type="spellStart"/>
+            <w:r>
+              <w:rPr>
+                <w:rFonts w:ascii="Arial" w:hAnsi="Arial" w:cs="Arial"/>
+                <w:lang w:val="en-ID"/>
+              </w:rPr>
+              <w:t>dasar_dipa</w:t>
+            </w:r>
+            <w:proofErr w:type="spellEnd"/>
+            <w:r>
+              <w:rPr>
+                <w:rFonts w:ascii="Arial" w:hAnsi="Arial" w:cs="Arial"/>
+                <w:lang w:val="id-ID"/>
+              </w:rPr>
+              <w:t>}</w:t>
             </w:r>
             <w:r>
               <w:rPr>
@@ -1019,13 +1141,23 @@
               <w:rPr>
                 <w:rFonts w:ascii="Arial" w:hAnsi="Arial" w:cs="Arial"/>
               </w:rPr>
-              <w:t>………………………</w:t>
-            </w:r>
-            <w:r>
-              <w:rPr>
-                <w:rFonts w:ascii="Arial" w:hAnsi="Arial" w:cs="Arial"/>
-              </w:rPr>
-              <w:t>.</w:t>
+              <w:t>${</w:t>
+            </w:r>
+            <w:proofErr w:type="spellStart"/>
+            <w:r>
+              <w:rPr>
+                <w:rFonts w:ascii="Arial" w:hAnsi="Arial" w:cs="Arial"/>
+                <w:lang w:val="en-ID"/>
+              </w:rPr>
+              <w:t>dasar_dipa_tanggal</w:t>
+            </w:r>
+            <w:proofErr w:type="spellEnd"/>
+            <w:r>
+              <w:rPr>
+                <w:rFonts w:ascii="Arial" w:hAnsi="Arial" w:cs="Arial"/>
+                <w:lang w:val="en-ID"/>
+              </w:rPr>
+              <w:t>}</w:t>
             </w:r>
           </w:p>
         </w:tc>
@@ -1051,14 +1183,34 @@
           <w:bCs/>
         </w:rPr>
       </w:pPr>
+      <w:proofErr w:type="spellStart"/>
       <w:r>
         <w:rPr>
           <w:rFonts w:ascii="Arial" w:hAnsi="Arial" w:cs="Arial"/>
           <w:b/>
           <w:bCs/>
         </w:rPr>
-        <w:t>Memberi Tugas</w:t>
-      </w:r>
+        <w:t>Memberi</w:t>
+      </w:r>
+      <w:proofErr w:type="spellEnd"/>
+      <w:r>
+        <w:rPr>
+          <w:rFonts w:ascii="Arial" w:hAnsi="Arial" w:cs="Arial"/>
+          <w:b/>
+          <w:bCs/>
+        </w:rPr>
+        <w:t xml:space="preserve"> </w:t>
+      </w:r>
+      <w:proofErr w:type="spellStart"/>
+      <w:r>
+        <w:rPr>
+          <w:rFonts w:ascii="Arial" w:hAnsi="Arial" w:cs="Arial"/>
+          <w:b/>
+          <w:bCs/>
+        </w:rPr>
+        <w:t>Tugas</w:t>
+      </w:r>
+      <w:proofErr w:type="spellEnd"/>
     </w:p>
     <w:p>
       <w:pPr>
@@ -1191,13 +1343,37 @@
             <w:pPr>
               <w:rPr>
                 <w:rFonts w:ascii="Arial" w:hAnsi="Arial" w:cs="Arial"/>
-              </w:rPr>
-            </w:pPr>
-            <w:r>
-              <w:rPr>
-                <w:rFonts w:ascii="Arial" w:hAnsi="Arial" w:cs="Arial"/>
-              </w:rPr>
-              <w:t>………………………..</w:t>
+                <w:lang w:val="en-ID"/>
+              </w:rPr>
+            </w:pPr>
+            <w:r>
+              <w:rPr>
+                <w:rFonts w:ascii="Arial" w:hAnsi="Arial" w:cs="Arial"/>
+              </w:rPr>
+              <w:t>${</w:t>
+            </w:r>
+            <w:proofErr w:type="spellStart"/>
+            <w:r>
+              <w:rPr>
+                <w:rFonts w:ascii="Arial" w:hAnsi="Arial" w:cs="Arial"/>
+                <w:lang w:val="en-ID"/>
+              </w:rPr>
+              <w:t>nama_pegawa</w:t>
+            </w:r>
+            <w:r>
+              <w:rPr>
+                <w:rFonts w:ascii="Arial" w:hAnsi="Arial" w:cs="Arial"/>
+                <w:lang w:val="en-ID"/>
+              </w:rPr>
+              <w:t>i</w:t>
+            </w:r>
+            <w:proofErr w:type="spellEnd"/>
+            <w:r>
+              <w:rPr>
+                <w:rFonts w:ascii="Arial" w:hAnsi="Arial" w:cs="Arial"/>
+                <w:lang w:val="en-ID"/>
+              </w:rPr>
+              <w:t>}</w:t>
             </w:r>
           </w:p>
         </w:tc>
@@ -1303,7 +1479,23 @@
                 <w:rFonts w:ascii="Arial" w:hAnsi="Arial" w:cs="Arial"/>
                 <w:color w:val="000000"/>
               </w:rPr>
-              <w:t>………………………..</w:t>
+              <w:t>${</w:t>
+            </w:r>
+            <w:proofErr w:type="spellStart"/>
+            <w:r>
+              <w:rPr>
+                <w:rFonts w:ascii="Arial" w:hAnsi="Arial" w:cs="Arial"/>
+                <w:color w:val="000000"/>
+              </w:rPr>
+              <w:t>nip_pegawai</w:t>
+            </w:r>
+            <w:proofErr w:type="spellEnd"/>
+            <w:r>
+              <w:rPr>
+                <w:rFonts w:ascii="Arial" w:hAnsi="Arial" w:cs="Arial"/>
+                <w:color w:val="000000"/>
+              </w:rPr>
+              <w:t>}</w:t>
             </w:r>
           </w:p>
         </w:tc>
@@ -1404,15 +1596,31 @@
             <w:pPr>
               <w:rPr>
                 <w:rFonts w:ascii="Arial" w:hAnsi="Arial" w:cs="Arial"/>
-                <w:lang w:val="id-ID"/>
-              </w:rPr>
-            </w:pPr>
-            <w:r>
-              <w:rPr>
-                <w:rFonts w:ascii="Arial" w:hAnsi="Arial" w:cs="Arial"/>
-                <w:lang w:val="id-ID"/>
-              </w:rPr>
-              <w:t>..................................</w:t>
+                <w:lang w:val="en-ID"/>
+              </w:rPr>
+            </w:pPr>
+            <w:r>
+              <w:rPr>
+                <w:rFonts w:ascii="Arial" w:hAnsi="Arial" w:cs="Arial"/>
+                <w:lang w:val="id-ID"/>
+              </w:rPr>
+              <w:t>${</w:t>
+            </w:r>
+            <w:proofErr w:type="spellStart"/>
+            <w:r>
+              <w:rPr>
+                <w:rFonts w:ascii="Arial" w:hAnsi="Arial" w:cs="Arial"/>
+                <w:lang w:val="en-ID"/>
+              </w:rPr>
+              <w:t>pangkat_gol</w:t>
+            </w:r>
+            <w:proofErr w:type="spellEnd"/>
+            <w:r>
+              <w:rPr>
+                <w:rFonts w:ascii="Arial" w:hAnsi="Arial" w:cs="Arial"/>
+                <w:lang w:val="en-ID"/>
+              </w:rPr>
+              <w:t>}</w:t>
             </w:r>
           </w:p>
         </w:tc>
@@ -1511,19 +1719,30 @@
               <w:jc w:val="both"/>
               <w:rPr>
                 <w:rFonts w:ascii="Arial" w:hAnsi="Arial" w:cs="Arial"/>
-              </w:rPr>
-            </w:pPr>
-            <w:r>
-              <w:rPr>
-                <w:rFonts w:ascii="Arial" w:hAnsi="Arial" w:cs="Arial"/>
-              </w:rPr>
-              <w:t>………………………..</w:t>
-            </w:r>
-            <w:r>
-              <w:rPr>
-                <w:rFonts w:ascii="Arial" w:hAnsi="Arial" w:cs="Arial"/>
-              </w:rPr>
-              <w:t>.</w:t>
+                <w:lang w:val="en-ID"/>
+              </w:rPr>
+            </w:pPr>
+            <w:r>
+              <w:rPr>
+                <w:rFonts w:ascii="Arial" w:hAnsi="Arial" w:cs="Arial"/>
+              </w:rPr>
+              <w:t>${</w:t>
+            </w:r>
+            <w:proofErr w:type="spellStart"/>
+            <w:r>
+              <w:rPr>
+                <w:rFonts w:ascii="Arial" w:hAnsi="Arial" w:cs="Arial"/>
+                <w:lang w:val="en-ID"/>
+              </w:rPr>
+              <w:t>jabatan_pegawai</w:t>
+            </w:r>
+            <w:proofErr w:type="spellEnd"/>
+            <w:r>
+              <w:rPr>
+                <w:rFonts w:ascii="Arial" w:hAnsi="Arial" w:cs="Arial"/>
+                <w:lang w:val="en-ID"/>
+              </w:rPr>
+              <w:t>}</w:t>
             </w:r>
           </w:p>
         </w:tc>
@@ -1582,12 +1801,14 @@
                 <w:rFonts w:ascii="Arial" w:hAnsi="Arial" w:cs="Arial"/>
               </w:rPr>
             </w:pPr>
+            <w:proofErr w:type="spellStart"/>
             <w:r>
               <w:rPr>
                 <w:rFonts w:ascii="Arial" w:hAnsi="Arial" w:cs="Arial"/>
               </w:rPr>
               <w:t>Untuk</w:t>
             </w:r>
+            <w:proofErr w:type="spellEnd"/>
           </w:p>
         </w:tc>
         <w:tc>
@@ -1621,56 +1842,107 @@
               <w:pStyle w:val="Subtitle"/>
               <w:jc w:val="both"/>
               <w:rPr>
-                <w:rFonts w:ascii="Arial" w:eastAsia="Calibri" w:hAnsi="Arial" w:cs="Arial"/>
-              </w:rPr>
-            </w:pPr>
-            <w:r>
-              <w:rPr>
-                <w:rFonts w:ascii="Arial" w:hAnsi="Arial" w:cs="Arial"/>
+                <w:rFonts w:ascii="Arial" w:hAnsi="Arial" w:cs="Arial"/>
+                <w:lang w:val="id-ID"/>
+              </w:rPr>
+            </w:pPr>
+            <w:r>
+              <w:rPr>
+                <w:rFonts w:ascii="Arial" w:hAnsi="Arial" w:cs="Arial"/>
+                <w:lang w:val="id-ID"/>
               </w:rPr>
               <w:t xml:space="preserve">Mengikuti kegiatan </w:t>
             </w:r>
             <w:r>
               <w:rPr>
                 <w:rFonts w:ascii="Arial" w:hAnsi="Arial" w:cs="Arial"/>
-              </w:rPr>
-              <w:t>…………………………………….</w:t>
-            </w:r>
-            <w:r>
-              <w:rPr>
-                <w:rFonts w:ascii="Arial" w:hAnsi="Arial" w:cs="Arial"/>
+                <w:lang w:val="id-ID"/>
+              </w:rPr>
+              <w:t>${</w:t>
+            </w:r>
+            <w:r>
+              <w:rPr>
+                <w:rFonts w:ascii="Arial" w:hAnsi="Arial" w:cs="Arial"/>
+                <w:lang w:val="id-ID"/>
+              </w:rPr>
+              <w:t>tujuan_kegiatan</w:t>
+            </w:r>
+            <w:r>
+              <w:rPr>
+                <w:rFonts w:ascii="Arial" w:hAnsi="Arial" w:cs="Arial"/>
+                <w:lang w:val="id-ID"/>
+              </w:rPr>
+              <w:t>}</w:t>
+            </w:r>
+            <w:r>
+              <w:rPr>
+                <w:rFonts w:ascii="Arial" w:hAnsi="Arial" w:cs="Arial"/>
+                <w:lang w:val="id-ID"/>
               </w:rPr>
               <w:t xml:space="preserve"> </w:t>
             </w:r>
             <w:r>
               <w:rPr>
                 <w:rFonts w:ascii="Arial" w:hAnsi="Arial" w:cs="Arial"/>
+                <w:lang w:val="id-ID"/>
               </w:rPr>
               <w:t xml:space="preserve">pada tanggal </w:t>
             </w:r>
             <w:r>
               <w:rPr>
                 <w:rFonts w:ascii="Arial" w:hAnsi="Arial" w:cs="Arial"/>
-              </w:rPr>
-              <w:t>…..</w:t>
-            </w:r>
-            <w:r>
-              <w:rPr>
-                <w:rFonts w:ascii="Arial" w:hAnsi="Arial" w:cs="Arial"/>
+                <w:lang w:val="id-ID"/>
+              </w:rPr>
+              <w:t>${</w:t>
+            </w:r>
+            <w:r>
+              <w:rPr>
+                <w:rFonts w:ascii="Arial" w:hAnsi="Arial" w:cs="Arial"/>
+                <w:lang w:val="id-ID"/>
+              </w:rPr>
+              <w:t>tanggal_mulai</w:t>
+            </w:r>
+            <w:r>
+              <w:rPr>
+                <w:rFonts w:ascii="Arial" w:hAnsi="Arial" w:cs="Arial"/>
+                <w:lang w:val="id-ID"/>
+              </w:rPr>
+              <w:t>}</w:t>
+            </w:r>
+            <w:r>
+              <w:rPr>
+                <w:rFonts w:ascii="Arial" w:hAnsi="Arial" w:cs="Arial"/>
+                <w:lang w:val="id-ID"/>
               </w:rPr>
               <w:t xml:space="preserve"> s.d</w:t>
             </w:r>
             <w:r>
               <w:rPr>
                 <w:rFonts w:ascii="Arial" w:hAnsi="Arial" w:cs="Arial"/>
-              </w:rPr>
-              <w:t xml:space="preserve"> ……….</w:t>
-            </w:r>
-            <w:r>
-              <w:rPr>
-                <w:rFonts w:ascii="Arial" w:hAnsi="Arial" w:cs="Arial"/>
-              </w:rPr>
-              <w:t>.</w:t>
+                <w:lang w:val="id-ID"/>
+              </w:rPr>
+              <w:t xml:space="preserve"> </w:t>
+            </w:r>
+            <w:r>
+              <w:rPr>
+                <w:rFonts w:ascii="Arial" w:hAnsi="Arial" w:cs="Arial"/>
+                <w:lang w:val="id-ID"/>
+              </w:rPr>
+              <w:t>${</w:t>
+            </w:r>
+            <w:r>
+              <w:rPr>
+                <w:rFonts w:ascii="Arial" w:hAnsi="Arial" w:cs="Arial"/>
+                <w:lang w:val="id-ID"/>
+              </w:rPr>
+              <w:t>tanggal_selesai</w:t>
+            </w:r>
+            <w:r>
+              <w:rPr>
+                <w:rFonts w:ascii="Arial" w:hAnsi="Arial" w:cs="Arial"/>
+                <w:lang w:val="id-ID"/>
+              </w:rPr>
+              <w:t>}</w:t>
             </w:r>
           </w:p>
         </w:tc>
@@ -1684,6 +1956,7 @@
             <w:pPr>
               <w:rPr>
                 <w:rFonts w:ascii="Arial" w:hAnsi="Arial" w:cs="Arial"/>
+                <w:lang w:val="id-ID"/>
               </w:rPr>
             </w:pPr>
           </w:p>
@@ -1758,25 +2031,47 @@
       <w:pPr>
         <w:pStyle w:val="Subtitle"/>
         <w:ind w:left="4680" w:firstLineChars="350" w:firstLine="840"/>
-        <w:jc w:val="left"/>
+        <w:rPr>
+          <w:rFonts w:ascii="Arial" w:hAnsi="Arial"/>
+          <w:lang w:val="en-ID"/>
+        </w:rPr>
+      </w:pPr>
+      <w:r>
         <w:rPr>
           <w:rFonts w:ascii="Arial" w:hAnsi="Arial"/>
           <w:lang w:val="id-ID"/>
         </w:rPr>
-      </w:pPr>
-      <w:r>
-        <w:rPr>
-          <w:rFonts w:ascii="Arial" w:hAnsi="Arial"/>
-          <w:lang w:val="id-ID"/>
-        </w:rPr>
         <w:t xml:space="preserve">Padang, </w:t>
       </w:r>
       <w:r>
         <w:rPr>
           <w:rFonts w:ascii="Arial" w:hAnsi="Arial"/>
         </w:rPr>
-        <w:t>……………………</w:t>
-      </w:r>
+        <w:t>${</w:t>
+      </w:r>
+      <w:proofErr w:type="spellStart"/>
+      <w:r>
+        <w:rPr>
+          <w:rFonts w:ascii="Arial" w:hAnsi="Arial"/>
+          <w:lang w:val="en-ID"/>
+        </w:rPr>
+        <w:t>tanggal_surat</w:t>
+      </w:r>
+      <w:proofErr w:type="spellEnd"/>
+      <w:r>
+        <w:rPr>
+          <w:rFonts w:ascii="Arial" w:hAnsi="Arial"/>
+          <w:lang w:val="en-ID"/>
+        </w:rPr>
+        <w:t>}</w:t>
+      </w:r>
+    </w:p>
+    <w:p>
+      <w:pPr>
+        <w:rPr>
+          <w:lang w:val="en-ID"/>
+        </w:rPr>
+      </w:pPr>
     </w:p>
     <w:p>
       <w:pPr>
@@ -2074,7 +2369,61 @@
           <w:sz w:val="16"/>
           <w:szCs w:val="16"/>
         </w:rPr>
-        <w:t>Alamat: Sungai Bangek Kelurahan Balai Gadang Kecamatan Koto Tangah Kota Padang</w:t>
+        <w:t xml:space="preserve">Alamat: Sungai </w:t>
+      </w:r>
+      <w:proofErr w:type="spellStart"/>
+      <w:r>
+        <w:rPr>
+          <w:rFonts w:ascii="Arial" w:hAnsi="Arial"/>
+          <w:sz w:val="16"/>
+          <w:szCs w:val="16"/>
+        </w:rPr>
+        <w:t>Bangek</w:t>
+      </w:r>
+      <w:proofErr w:type="spellEnd"/>
+      <w:r>
+        <w:rPr>
+          <w:rFonts w:ascii="Arial" w:hAnsi="Arial"/>
+          <w:sz w:val="16"/>
+          <w:szCs w:val="16"/>
+        </w:rPr>
+        <w:t xml:space="preserve"> Kelurahan Balai </w:t>
+      </w:r>
+      <w:proofErr w:type="spellStart"/>
+      <w:r>
+        <w:rPr>
+          <w:rFonts w:ascii="Arial" w:hAnsi="Arial"/>
+          <w:sz w:val="16"/>
+          <w:szCs w:val="16"/>
+        </w:rPr>
+        <w:t>Gadang</w:t>
+      </w:r>
+      <w:proofErr w:type="spellEnd"/>
+      <w:r>
+        <w:rPr>
+          <w:rFonts w:ascii="Arial" w:hAnsi="Arial"/>
+          <w:sz w:val="16"/>
+          <w:szCs w:val="16"/>
+        </w:rPr>
+        <w:t xml:space="preserve"> Kecamatan Koto </w:t>
+      </w:r>
+      <w:proofErr w:type="spellStart"/>
+      <w:r>
+        <w:rPr>
+          <w:rFonts w:ascii="Arial" w:hAnsi="Arial"/>
+          <w:sz w:val="16"/>
+          <w:szCs w:val="16"/>
+        </w:rPr>
+        <w:t>Tangah</w:t>
+      </w:r>
+      <w:proofErr w:type="spellEnd"/>
+      <w:r>
+        <w:rPr>
+          <w:rFonts w:ascii="Arial" w:hAnsi="Arial"/>
+          <w:sz w:val="16"/>
+          <w:szCs w:val="16"/>
+        </w:rPr>
+        <w:t xml:space="preserve"> Kota Padang</w:t>
       </w:r>
     </w:p>
     <w:p>
@@ -2248,6 +2597,7 @@
           <w:rFonts w:ascii="Arial" w:hAnsi="Arial" w:cs="Arial"/>
         </w:rPr>
       </w:pPr>
+      <w:proofErr w:type="gramStart"/>
       <w:r>
         <w:rPr>
           <w:rFonts w:ascii="Arial" w:hAnsi="Arial" w:cs="Arial"/>
@@ -2255,18 +2605,28 @@
         </w:rPr>
         <w:t>N</w:t>
       </w:r>
+      <w:proofErr w:type="spellStart"/>
       <w:r>
         <w:rPr>
           <w:rFonts w:ascii="Arial" w:hAnsi="Arial" w:cs="Arial"/>
         </w:rPr>
         <w:t>omor</w:t>
       </w:r>
+      <w:proofErr w:type="spellEnd"/>
       <w:r>
         <w:rPr>
           <w:rFonts w:ascii="Arial" w:hAnsi="Arial" w:cs="Arial"/>
           <w:lang w:val="en-GB"/>
         </w:rPr>
-        <w:t xml:space="preserve"> : ………………………………………….</w:t>
+        <w:t xml:space="preserve"> :</w:t>
+      </w:r>
+      <w:proofErr w:type="gramEnd"/>
+      <w:r>
+        <w:rPr>
+          <w:rFonts w:ascii="Arial" w:hAnsi="Arial" w:cs="Arial"/>
+          <w:lang w:val="en-GB"/>
+        </w:rPr>
+        <w:t xml:space="preserve"> ………………………………………….</w:t>
       </w:r>
     </w:p>
     <w:p>
@@ -2309,7 +2669,6 @@
     <w:tbl>
       <w:tblPr>
         <w:tblW w:w="0" w:type="auto"/>
-        <w:tblInd w:w="0" w:type="dxa"/>
         <w:tblLayout w:type="fixed"/>
         <w:tblLook w:val="0000" w:firstRow="0" w:lastRow="0" w:firstColumn="0" w:lastColumn="0" w:noHBand="0" w:noVBand="0"/>
       </w:tblPr>
@@ -2335,12 +2694,14 @@
                 <w:lang w:val="id-ID"/>
               </w:rPr>
             </w:pPr>
+            <w:proofErr w:type="spellStart"/>
             <w:r>
               <w:rPr>
                 <w:rFonts w:ascii="Arial" w:hAnsi="Arial" w:cs="Arial"/>
               </w:rPr>
               <w:t>Menimbang</w:t>
             </w:r>
+            <w:proofErr w:type="spellEnd"/>
           </w:p>
         </w:tc>
         <w:tc>
@@ -2419,11 +2780,19 @@
               </w:rPr>
               <w:t xml:space="preserve">bahwa sehubungan dengan </w:t>
             </w:r>
-            <w:r>
-              <w:rPr>
-                <w:rFonts w:ascii="Arial" w:hAnsi="Arial" w:cs="Arial"/>
-              </w:rPr>
-              <w:t xml:space="preserve">kegiatan …………………………………………………….. , </w:t>
+            <w:proofErr w:type="spellStart"/>
+            <w:r>
+              <w:rPr>
+                <w:rFonts w:ascii="Arial" w:hAnsi="Arial" w:cs="Arial"/>
+              </w:rPr>
+              <w:t>kegiatan</w:t>
+            </w:r>
+            <w:proofErr w:type="spellEnd"/>
+            <w:r>
+              <w:rPr>
+                <w:rFonts w:ascii="Arial" w:hAnsi="Arial" w:cs="Arial"/>
+              </w:rPr>
+              <w:t xml:space="preserve"> …………………………………………………….. , </w:t>
             </w:r>
             <w:r>
               <w:rPr>
@@ -2432,12 +2801,14 @@
               </w:rPr>
               <w:t xml:space="preserve">maka perlu diutus pihak terkait untuk </w:t>
             </w:r>
+            <w:proofErr w:type="spellStart"/>
             <w:r>
               <w:rPr>
                 <w:rFonts w:ascii="Arial" w:hAnsi="Arial" w:cs="Arial"/>
               </w:rPr>
               <w:t>kegiatan</w:t>
             </w:r>
+            <w:proofErr w:type="spellEnd"/>
             <w:r>
               <w:rPr>
                 <w:rFonts w:ascii="Arial" w:hAnsi="Arial" w:cs="Arial"/>
@@ -2536,12 +2907,14 @@
               </w:rPr>
               <w:t xml:space="preserve">kegiatan </w:t>
             </w:r>
+            <w:proofErr w:type="spellStart"/>
             <w:r>
               <w:rPr>
                 <w:rFonts w:ascii="Arial" w:hAnsi="Arial" w:cs="Arial"/>
               </w:rPr>
               <w:t>ters</w:t>
             </w:r>
+            <w:proofErr w:type="spellEnd"/>
             <w:r>
               <w:rPr>
                 <w:rFonts w:ascii="Arial" w:hAnsi="Arial" w:cs="Arial"/>
@@ -2938,14 +3311,34 @@
           <w:rFonts w:ascii="Arial" w:hAnsi="Arial" w:cs="Arial"/>
         </w:rPr>
       </w:pPr>
+      <w:proofErr w:type="spellStart"/>
       <w:r>
         <w:rPr>
           <w:rFonts w:ascii="Arial" w:hAnsi="Arial" w:cs="Arial"/>
           <w:b/>
           <w:bCs/>
         </w:rPr>
-        <w:t>Memberi Tugas</w:t>
-      </w:r>
+        <w:t>Memberi</w:t>
+      </w:r>
+      <w:proofErr w:type="spellEnd"/>
+      <w:r>
+        <w:rPr>
+          <w:rFonts w:ascii="Arial" w:hAnsi="Arial" w:cs="Arial"/>
+          <w:b/>
+          <w:bCs/>
+        </w:rPr>
+        <w:t xml:space="preserve"> </w:t>
+      </w:r>
+      <w:proofErr w:type="spellStart"/>
+      <w:r>
+        <w:rPr>
+          <w:rFonts w:ascii="Arial" w:hAnsi="Arial" w:cs="Arial"/>
+          <w:b/>
+          <w:bCs/>
+        </w:rPr>
+        <w:t>Tugas</w:t>
+      </w:r>
+      <w:proofErr w:type="spellEnd"/>
     </w:p>
     <w:p>
       <w:pPr>
@@ -2979,12 +3372,14 @@
                 <w:rFonts w:ascii="Arial" w:hAnsi="Arial" w:cs="Arial"/>
               </w:rPr>
             </w:pPr>
+            <w:proofErr w:type="spellStart"/>
             <w:r>
               <w:rPr>
                 <w:rFonts w:ascii="Arial" w:hAnsi="Arial" w:cs="Arial"/>
               </w:rPr>
               <w:t>Kepada</w:t>
             </w:r>
+            <w:proofErr w:type="spellEnd"/>
           </w:p>
         </w:tc>
         <w:tc>
@@ -3028,20 +3423,16 @@
               <w:rPr>
                 <w:rFonts w:ascii="Arial" w:hAnsi="Arial" w:cs="Arial"/>
               </w:rPr>
-              <w:t>…………………………</w:t>
-            </w:r>
-            <w:r>
-              <w:rPr>
-                <w:rFonts w:ascii="Arial" w:hAnsi="Arial" w:cs="Arial"/>
-              </w:rPr>
-              <w:t>/NIP</w:t>
-            </w:r>
-            <w:r>
-              <w:rPr>
-                <w:rFonts w:ascii="Arial" w:hAnsi="Arial" w:cs="Arial"/>
-              </w:rPr>
-              <w:t>………………………..</w:t>
-            </w:r>
+              <w:t>…………………………/NIP……………………</w:t>
+            </w:r>
+            <w:proofErr w:type="gramStart"/>
+            <w:r>
+              <w:rPr>
+                <w:rFonts w:ascii="Arial" w:hAnsi="Arial" w:cs="Arial"/>
+              </w:rPr>
+              <w:t>…..</w:t>
+            </w:r>
+            <w:proofErr w:type="gramEnd"/>
           </w:p>
           <w:p>
             <w:pPr>
@@ -3068,14 +3459,16 @@
               <w:rPr>
                 <w:rFonts w:ascii="Arial" w:hAnsi="Arial" w:cs="Arial"/>
               </w:rPr>
-              <w:t>/NIP</w:t>
-            </w:r>
-            <w:r>
-              <w:rPr>
-                <w:rFonts w:ascii="Arial" w:hAnsi="Arial" w:cs="Arial"/>
-              </w:rPr>
-              <w:t>………………………..</w:t>
-            </w:r>
+              <w:t>/NIP……………………</w:t>
+            </w:r>
+            <w:proofErr w:type="gramStart"/>
+            <w:r>
+              <w:rPr>
+                <w:rFonts w:ascii="Arial" w:hAnsi="Arial" w:cs="Arial"/>
+              </w:rPr>
+              <w:t>…..</w:t>
+            </w:r>
+            <w:proofErr w:type="gramEnd"/>
           </w:p>
           <w:p>
             <w:pPr>
@@ -3092,19 +3485,7 @@
               <w:rPr>
                 <w:rFonts w:ascii="Arial" w:hAnsi="Arial" w:cs="Arial"/>
               </w:rPr>
-              <w:t>…………………………</w:t>
-            </w:r>
-            <w:r>
-              <w:rPr>
-                <w:rFonts w:ascii="Arial" w:hAnsi="Arial" w:cs="Arial"/>
-              </w:rPr>
-              <w:t>/NIP</w:t>
-            </w:r>
-            <w:r>
-              <w:rPr>
-                <w:rFonts w:ascii="Arial" w:hAnsi="Arial" w:cs="Arial"/>
-              </w:rPr>
-              <w:t>……………………….</w:t>
+              <w:t>…………………………/NIP……………………….</w:t>
             </w:r>
           </w:p>
           <w:p>
@@ -3118,12 +3499,14 @@
                 <w:rFonts w:ascii="Arial" w:hAnsi="Arial" w:cs="Arial"/>
               </w:rPr>
             </w:pPr>
+            <w:proofErr w:type="spellStart"/>
             <w:r>
               <w:rPr>
                 <w:rFonts w:ascii="Arial" w:hAnsi="Arial" w:cs="Arial"/>
               </w:rPr>
               <w:t>dst</w:t>
             </w:r>
+            <w:proofErr w:type="spellEnd"/>
           </w:p>
           <w:p>
             <w:pPr>
@@ -3146,12 +3529,14 @@
                 <w:rFonts w:ascii="Arial" w:hAnsi="Arial" w:cs="Arial"/>
               </w:rPr>
             </w:pPr>
+            <w:proofErr w:type="spellStart"/>
             <w:r>
               <w:rPr>
                 <w:rFonts w:ascii="Arial" w:hAnsi="Arial" w:cs="Arial"/>
               </w:rPr>
               <w:t>Untuk</w:t>
             </w:r>
+            <w:proofErr w:type="spellEnd"/>
           </w:p>
         </w:tc>
         <w:tc>
@@ -3187,11 +3572,19 @@
                 <w:rFonts w:ascii="Arial" w:hAnsi="Arial" w:cs="Arial"/>
               </w:rPr>
             </w:pPr>
-            <w:r>
-              <w:rPr>
-                <w:rFonts w:ascii="Arial" w:hAnsi="Arial" w:cs="Arial"/>
-              </w:rPr>
-              <w:t xml:space="preserve">Mengikuti </w:t>
+            <w:proofErr w:type="spellStart"/>
+            <w:r>
+              <w:rPr>
+                <w:rFonts w:ascii="Arial" w:hAnsi="Arial" w:cs="Arial"/>
+              </w:rPr>
+              <w:t>Mengikuti</w:t>
+            </w:r>
+            <w:proofErr w:type="spellEnd"/>
+            <w:r>
+              <w:rPr>
+                <w:rFonts w:ascii="Arial" w:hAnsi="Arial" w:cs="Arial"/>
+              </w:rPr>
+              <w:t xml:space="preserve"> </w:t>
             </w:r>
             <w:r>
               <w:rPr>
@@ -3203,7 +3596,21 @@
               <w:rPr>
                 <w:rFonts w:ascii="Arial" w:hAnsi="Arial" w:cs="Arial"/>
               </w:rPr>
-              <w:t xml:space="preserve"> pada tanggal </w:t>
+              <w:t xml:space="preserve"> pada </w:t>
+            </w:r>
+            <w:proofErr w:type="spellStart"/>
+            <w:r>
+              <w:rPr>
+                <w:rFonts w:ascii="Arial" w:hAnsi="Arial" w:cs="Arial"/>
+              </w:rPr>
+              <w:t>tanggal</w:t>
+            </w:r>
+            <w:proofErr w:type="spellEnd"/>
+            <w:r>
+              <w:rPr>
+                <w:rFonts w:ascii="Arial" w:hAnsi="Arial" w:cs="Arial"/>
+              </w:rPr>
+              <w:t xml:space="preserve"> </w:t>
             </w:r>
             <w:r>
               <w:rPr>
@@ -3715,11 +4122,54 @@
     <w:lsdException w:name="Emphasis" w:qFormat="1"/>
     <w:lsdException w:name="HTML Top of Form" w:semiHidden="1" w:uiPriority="99" w:unhideWhenUsed="1"/>
     <w:lsdException w:name="HTML Bottom of Form" w:semiHidden="1" w:uiPriority="99" w:unhideWhenUsed="1"/>
-    <w:lsdException w:name="Normal Table" w:semiHidden="1"/>
+    <w:lsdException w:name="Normal Table" w:semiHidden="1" w:unhideWhenUsed="1"/>
     <w:lsdException w:name="No List" w:semiHidden="1" w:uiPriority="99" w:unhideWhenUsed="1"/>
     <w:lsdException w:name="Outline List 1" w:semiHidden="1" w:uiPriority="99" w:unhideWhenUsed="1"/>
     <w:lsdException w:name="Outline List 2" w:semiHidden="1" w:uiPriority="99" w:unhideWhenUsed="1"/>
     <w:lsdException w:name="Outline List 3" w:semiHidden="1" w:uiPriority="99" w:unhideWhenUsed="1"/>
+    <w:lsdException w:name="Table Simple 1" w:semiHidden="1" w:unhideWhenUsed="1"/>
+    <w:lsdException w:name="Table Simple 2" w:semiHidden="1" w:unhideWhenUsed="1"/>
+    <w:lsdException w:name="Table Simple 3" w:semiHidden="1" w:unhideWhenUsed="1"/>
+    <w:lsdException w:name="Table Classic 1" w:semiHidden="1" w:unhideWhenUsed="1"/>
+    <w:lsdException w:name="Table Classic 2" w:semiHidden="1" w:unhideWhenUsed="1"/>
+    <w:lsdException w:name="Table Classic 3" w:semiHidden="1" w:unhideWhenUsed="1"/>
+    <w:lsdException w:name="Table Classic 4" w:semiHidden="1" w:unhideWhenUsed="1"/>
+    <w:lsdException w:name="Table Colorful 1" w:semiHidden="1" w:unhideWhenUsed="1"/>
+    <w:lsdException w:name="Table Colorful 2" w:semiHidden="1" w:unhideWhenUsed="1"/>
+    <w:lsdException w:name="Table Colorful 3" w:semiHidden="1" w:unhideWhenUsed="1"/>
+    <w:lsdException w:name="Table Columns 1" w:semiHidden="1" w:unhideWhenUsed="1"/>
+    <w:lsdException w:name="Table Columns 2" w:semiHidden="1" w:unhideWhenUsed="1"/>
+    <w:lsdException w:name="Table Columns 3" w:semiHidden="1" w:unhideWhenUsed="1"/>
+    <w:lsdException w:name="Table Columns 4" w:semiHidden="1" w:unhideWhenUsed="1"/>
+    <w:lsdException w:name="Table Columns 5" w:semiHidden="1" w:unhideWhenUsed="1"/>
+    <w:lsdException w:name="Table Grid 1" w:semiHidden="1" w:unhideWhenUsed="1"/>
+    <w:lsdException w:name="Table Grid 2" w:semiHidden="1" w:unhideWhenUsed="1"/>
+    <w:lsdException w:name="Table Grid 3" w:semiHidden="1" w:unhideWhenUsed="1"/>
+    <w:lsdException w:name="Table Grid 4" w:semiHidden="1" w:unhideWhenUsed="1"/>
+    <w:lsdException w:name="Table Grid 5" w:semiHidden="1" w:unhideWhenUsed="1"/>
+    <w:lsdException w:name="Table Grid 6" w:semiHidden="1" w:unhideWhenUsed="1"/>
+    <w:lsdException w:name="Table Grid 7" w:semiHidden="1" w:unhideWhenUsed="1"/>
+    <w:lsdException w:name="Table Grid 8" w:semiHidden="1" w:unhideWhenUsed="1"/>
+    <w:lsdException w:name="Table List 1" w:semiHidden="1" w:unhideWhenUsed="1"/>
+    <w:lsdException w:name="Table List 2" w:semiHidden="1" w:unhideWhenUsed="1"/>
+    <w:lsdException w:name="Table List 3" w:semiHidden="1" w:unhideWhenUsed="1"/>
+    <w:lsdException w:name="Table List 4" w:semiHidden="1" w:unhideWhenUsed="1"/>
+    <w:lsdException w:name="Table List 5" w:semiHidden="1" w:unhideWhenUsed="1"/>
+    <w:lsdException w:name="Table List 6" w:semiHidden="1" w:unhideWhenUsed="1"/>
+    <w:lsdException w:name="Table List 7" w:semiHidden="1" w:unhideWhenUsed="1"/>
+    <w:lsdException w:name="Table List 8" w:semiHidden="1" w:unhideWhenUsed="1"/>
+    <w:lsdException w:name="Table 3D effects 1" w:semiHidden="1" w:unhideWhenUsed="1"/>
+    <w:lsdException w:name="Table 3D effects 2" w:semiHidden="1" w:unhideWhenUsed="1"/>
+    <w:lsdException w:name="Table 3D effects 3" w:semiHidden="1" w:unhideWhenUsed="1"/>
+    <w:lsdException w:name="Table Contemporary" w:semiHidden="1" w:unhideWhenUsed="1"/>
+    <w:lsdException w:name="Table Elegant" w:semiHidden="1" w:unhideWhenUsed="1"/>
+    <w:lsdException w:name="Table Professional" w:semiHidden="1" w:unhideWhenUsed="1"/>
+    <w:lsdException w:name="Table Subtle 1" w:semiHidden="1" w:unhideWhenUsed="1"/>
+    <w:lsdException w:name="Table Subtle 2" w:semiHidden="1" w:unhideWhenUsed="1"/>
+    <w:lsdException w:name="Table Web 1" w:semiHidden="1" w:unhideWhenUsed="1"/>
+    <w:lsdException w:name="Table Web 2" w:semiHidden="1" w:unhideWhenUsed="1"/>
+    <w:lsdException w:name="Table Web 3" w:semiHidden="1" w:unhideWhenUsed="1"/>
+    <w:lsdException w:name="Table Theme" w:semiHidden="1" w:unhideWhenUsed="1"/>
     <w:lsdException w:name="Placeholder Text" w:semiHidden="1" w:uiPriority="99" w:unhideWhenUsed="1"/>
     <w:lsdException w:name="No Spacing" w:qFormat="1"/>
     <w:lsdException w:name="Light Shading" w:uiPriority="60"/>
@@ -4024,12 +4474,16 @@
   </w:style>
   <w:style w:type="character" w:default="1" w:styleId="DefaultParagraphFont">
     <w:name w:val="Default Paragraph Font"/>
-    <w:semiHidden/>
+    <w:uiPriority w:val="1"/>
+    <w:unhideWhenUsed/>
   </w:style>
   <w:style w:type="table" w:default="1" w:styleId="TableNormal">
     <w:name w:val="Normal Table"/>
+    <w:uiPriority w:val="99"/>
     <w:semiHidden/>
+    <w:unhideWhenUsed/>
     <w:tblPr>
+      <w:tblInd w:w="0" w:type="dxa"/>
       <w:tblCellMar>
         <w:top w:w="0" w:type="dxa"/>
         <w:left w:w="108" w:type="dxa"/>
@@ -4193,7 +4647,7 @@
     <w:rPr>
       <w:sz w:val="22"/>
       <w:szCs w:val="22"/>
-      <w:lang w:val="en-ID" w:eastAsia="hi-IN" w:bidi="hi-IN"/>
+      <w:lang w:eastAsia="hi-IN" w:bidi="hi-IN"/>
     </w:rPr>
   </w:style>
 </w:styles>

</xml_diff>